<commit_message>
Completed proposal except intro+prob_diagnosis
</commit_message>
<xml_diff>
--- a/Credit_Fraud_Project_Proposal.docx
+++ b/Credit_Fraud_Project_Proposal.docx
@@ -3,243 +3,416 @@
 <w:document xmlns:wpc="http://schemas.microsoft.com/office/word/2010/wordprocessingCanvas" xmlns:cx="http://schemas.microsoft.com/office/drawing/2014/chartex" xmlns:cx1="http://schemas.microsoft.com/office/drawing/2015/9/8/chartex" xmlns:cx2="http://schemas.microsoft.com/office/drawing/2015/10/21/chartex" xmlns:cx3="http://schemas.microsoft.com/office/drawing/2016/5/9/chartex" xmlns:cx4="http://schemas.microsoft.com/office/drawing/2016/5/10/chartex" xmlns:cx5="http://schemas.microsoft.com/office/drawing/2016/5/11/chartex" xmlns:cx6="http://schemas.microsoft.com/office/drawing/2016/5/12/chartex" xmlns:cx7="http://schemas.microsoft.com/office/drawing/2016/5/13/chartex" xmlns:cx8="http://schemas.microsoft.com/office/drawing/2016/5/14/chartex" xmlns:mc="http://schemas.openxmlformats.org/markup-compatibility/2006" xmlns:aink="http://schemas.microsoft.com/office/drawing/2016/ink" xmlns:am3d="http://schemas.microsoft.com/office/drawing/2017/model3d" xmlns:o="urn:schemas-microsoft-com:office:office" xmlns:oel="http://schemas.microsoft.com/office/2019/extlst" xmlns:r="http://schemas.openxmlformats.org/officeDocument/2006/relationships" xmlns:m="http://schemas.openxmlformats.org/officeDocument/2006/math" xmlns:v="urn:schemas-microsoft-com:vml" xmlns:wp14="http://schemas.microsoft.com/office/word/2010/wordprocessingDrawing" xmlns:wp="http://schemas.openxmlformats.org/drawingml/2006/wordprocessingDrawing" xmlns:w10="urn:schemas-microsoft-com:office:word" xmlns:w="http://schemas.openxmlformats.org/wordprocessingml/2006/main" xmlns:w14="http://schemas.microsoft.com/office/word/2010/wordml" xmlns:w15="http://schemas.microsoft.com/office/word/2012/wordml" xmlns:w16cex="http://schemas.microsoft.com/office/word/2018/wordml/cex" xmlns:w16cid="http://schemas.microsoft.com/office/word/2016/wordml/cid" xmlns:w16="http://schemas.microsoft.com/office/word/2018/wordml" xmlns:w16sdtdh="http://schemas.microsoft.com/office/word/2020/wordml/sdtdatahash" xmlns:w16se="http://schemas.microsoft.com/office/word/2015/wordml/symex" xmlns:wpg="http://schemas.microsoft.com/office/word/2010/wordprocessingGroup" xmlns:wpi="http://schemas.microsoft.com/office/word/2010/wordprocessingInk" xmlns:wne="http://schemas.microsoft.com/office/word/2006/wordml" xmlns:wps="http://schemas.microsoft.com/office/word/2010/wordprocessingShape" mc:Ignorable="w14 w15 w16se w16cid w16 w16cex w16sdtdh wp14">
   <w:body>
     <w:p>
-      <w:r>
-        <w:t xml:space="preserve">**Project Title:** Hidden Markov Model for Credit Fraud Detection  </w:t>
-      </w:r>
-    </w:p>
-    <w:p>
-      <w:r>
-        <w:t xml:space="preserve">**Group Number:** [Insert Group Number]  </w:t>
-      </w:r>
-    </w:p>
-    <w:p>
-      <w:r>
-        <w:t xml:space="preserve">**URL of Project’s Website:** [Insert URL]  </w:t>
+      <w:pPr>
+        <w:pStyle w:val="Heading2"/>
+      </w:pPr>
+      <w:r>
+        <w:t>Project Title:</w:t>
+      </w:r>
+      <w:r>
+        <w:t xml:space="preserve"> </w:t>
+      </w:r>
+      <w:r>
+        <w:t>Hidden Markov Model for Credit Fraud Detection</w:t>
+      </w:r>
+    </w:p>
+    <w:p>
+      <w:r>
+        <w:t xml:space="preserve">Project’s </w:t>
+      </w:r>
+      <w:proofErr w:type="spellStart"/>
+      <w:r>
+        <w:t>Github</w:t>
+      </w:r>
+      <w:proofErr w:type="spellEnd"/>
+      <w:r>
+        <w:t xml:space="preserve">: </w:t>
+      </w:r>
+      <w:r>
+        <w:t>[</w:t>
+      </w:r>
+      <w:r>
+        <w:t>https://github.com/kunsergio117/CreditFraudDetectionHMM.git</w:t>
+      </w:r>
+      <w:r>
+        <w:t>]</w:t>
       </w:r>
     </w:p>
     <w:p/>
     <w:p>
       <w:r>
-        <w:t>### Team Profile</w:t>
-      </w:r>
-    </w:p>
-    <w:p>
-      <w:r>
-        <w:t xml:space="preserve">**Team Members:**  </w:t>
-      </w:r>
-    </w:p>
-    <w:p>
-      <w:r>
-        <w:t xml:space="preserve">1. [Member 1 Name] - [Qualifications and Strengths] (e.g., programming, design, statistical analysis)  </w:t>
-      </w:r>
-    </w:p>
-    <w:p>
-      <w:r>
-        <w:t xml:space="preserve">2. [Member 2 Name] - [Qualifications and Strengths]   </w:t>
+        <w:t>Team Profile</w:t>
+      </w:r>
+    </w:p>
+    <w:p>
+      <w:r>
+        <w:t>T</w:t>
+      </w:r>
+      <w:r>
+        <w:t>eam Members:</w:t>
+      </w:r>
+    </w:p>
+    <w:p>
+      <w:r>
+        <w:t xml:space="preserve">1. </w:t>
+      </w:r>
+      <w:r>
+        <w:t>Sergio Gabriel Jiawei Kun</w:t>
+      </w:r>
+    </w:p>
+    <w:p>
+      <w:r>
+        <w:t xml:space="preserve">2. </w:t>
+      </w:r>
+      <w:r>
+        <w:t>Joseph Lee Judkins</w:t>
+      </w:r>
+      <w:r>
+        <w:t xml:space="preserve"> </w:t>
+      </w:r>
+      <w:r>
+        <w:t xml:space="preserve">- [Qualifications and Strengths]   </w:t>
       </w:r>
     </w:p>
     <w:p/>
     <w:p>
       <w:r>
-        <w:t>*Note: It is expected that every team member shall be involved in all project activities; this only indicates individual strengths, not their sole responsibilities.*</w:t>
+        <w:t xml:space="preserve">Team Leader: </w:t>
+      </w:r>
+      <w:r>
+        <w:t>Sergio Gabriel Jiawei Kun</w:t>
       </w:r>
     </w:p>
     <w:p/>
     <w:p>
-      <w:r>
-        <w:t>**Team Leader:** [Name of the elected team leader] (if applicable)</w:t>
+      <w:pPr>
+        <w:pStyle w:val="Heading3"/>
+        <w:rPr>
+          <w:sz w:val="32"/>
+          <w:szCs w:val="32"/>
+        </w:rPr>
+      </w:pPr>
+      <w:r>
+        <w:rPr>
+          <w:sz w:val="32"/>
+          <w:szCs w:val="32"/>
+        </w:rPr>
+        <w:t>Project Description</w:t>
       </w:r>
     </w:p>
     <w:p/>
     <w:p>
-      <w:r>
-        <w:t>---</w:t>
+      <w:pPr>
+        <w:pStyle w:val="Heading4"/>
+      </w:pPr>
+      <w:r>
+        <w:t>1. Introduction</w:t>
+      </w:r>
+    </w:p>
+    <w:p>
+      <w:r>
+        <w:t xml:space="preserve">Credit fraud is a significant and growing issue that impacts individuals and organizations globally. Current systems often struggle to keep up with sophisticated fraudulent activities. This project proposes to develop a system using Hidden Markov Models (HMM) to effectively detect credit fraud in transactions. </w:t>
       </w:r>
     </w:p>
     <w:p/>
     <w:p>
-      <w:r>
-        <w:t>### Proposed Project Description</w:t>
+      <w:pPr>
+        <w:pStyle w:val="Heading4"/>
+      </w:pPr>
+      <w:r>
+        <w:t>2. Problem Diagnosis</w:t>
+      </w:r>
+    </w:p>
+    <w:p>
+      <w:r>
+        <w:t xml:space="preserve">The problem domain involves detecting fraudulent transactions in credit systems. The issues with current practices include:  </w:t>
+      </w:r>
+    </w:p>
+    <w:p>
+      <w:r>
+        <w:t xml:space="preserve">- High False Positive Rates: Legitimate transactions are often flagged as fraudulent, leading to user dissatisfaction.  </w:t>
+      </w:r>
+    </w:p>
+    <w:p>
+      <w:r>
+        <w:t xml:space="preserve">- Inability to Adapt: Current systems may not adapt quickly to evolving fraudulent techniques.  </w:t>
+      </w:r>
+    </w:p>
+    <w:p>
+      <w:r>
+        <w:t xml:space="preserve">- Data Volume: Financial transactions generate massive datasets that are challenging to </w:t>
+      </w:r>
+      <w:proofErr w:type="spellStart"/>
+      <w:r>
+        <w:t>analyze</w:t>
+      </w:r>
+      <w:proofErr w:type="spellEnd"/>
+      <w:r>
+        <w:t xml:space="preserve"> in real-time.  </w:t>
       </w:r>
     </w:p>
     <w:p/>
     <w:p>
       <w:r>
-        <w:t xml:space="preserve">**1. Introduction**  </w:t>
-      </w:r>
-    </w:p>
-    <w:p>
-      <w:r>
-        <w:t xml:space="preserve">Credit fraud is a significant and growing issue that impacts individuals and organizations globally. Current systems often struggle to keep up with sophisticated fraudulent activities. This project proposes to develop a system using Hidden Markov Models (HMM) to effectively detect credit fraud in transactions. </w:t>
+        <w:t xml:space="preserve">*Example scenarios of these issues might include interviews with financial institutions that discuss their current challenges with fraud detection.*  </w:t>
       </w:r>
     </w:p>
     <w:p/>
     <w:p>
-      <w:r>
-        <w:t xml:space="preserve">**2. Problem Diagnosis**  </w:t>
-      </w:r>
-    </w:p>
-    <w:p>
-      <w:r>
-        <w:t xml:space="preserve">The problem domain involves detecting fraudulent transactions in credit systems. The issues with current practices include:  </w:t>
-      </w:r>
-    </w:p>
-    <w:p>
-      <w:r>
-        <w:t xml:space="preserve">- **High False Positive Rates:** Legitimate transactions are often flagged as fraudulent, leading to user dissatisfaction.  </w:t>
-      </w:r>
-    </w:p>
-    <w:p>
-      <w:r>
-        <w:t xml:space="preserve">- **Inability to Adapt:** Current systems may not adapt quickly to evolving fraudulent techniques.  </w:t>
-      </w:r>
-    </w:p>
-    <w:p>
-      <w:r>
-        <w:t xml:space="preserve">- **Data Volume:** Financial transactions generate massive datasets that are challenging to </w:t>
+      <w:pPr>
+        <w:pStyle w:val="Heading4"/>
+      </w:pPr>
+      <w:r>
+        <w:t>3. Proposed Treatment</w:t>
+      </w:r>
+    </w:p>
+    <w:p>
+      <w:r>
+        <w:t xml:space="preserve">To address the diagnosed problems, we propose the following interventions:  </w:t>
+      </w:r>
+    </w:p>
+    <w:p>
+      <w:r>
+        <w:t xml:space="preserve">- Implementation of HMM that models the sequence of transactions to identify unusual patterns indicative of fraud.  </w:t>
+      </w:r>
+    </w:p>
+    <w:p/>
+    <w:p>
+      <w:r>
+        <w:t>- Transaction data will be ingested by program in the form of csv files (Real-time monitoring functionality can be added in the form of API calls or access to real-time databases).</w:t>
+      </w:r>
+    </w:p>
+    <w:p>
+      <w:r>
+        <w:t>- User-Friendly Dashboard for analysts to view flagged transactions and insights.</w:t>
+      </w:r>
+    </w:p>
+    <w:p>
+      <w:r>
+        <w:t>- [</w:t>
+      </w:r>
+      <w:r>
+        <w:t>https://www.kaggle.com/datasets/mlg-ulb/creditcardfraud</w:t>
+      </w:r>
+      <w:r>
+        <w:t>] : This Kaggle dataset will be used as our training and testing grounds for our HMM model.</w:t>
+      </w:r>
+    </w:p>
+    <w:p/>
+    <w:p>
+      <w:r>
+        <w:rPr>
+          <w:b/>
+          <w:bCs/>
+        </w:rPr>
+        <w:t>Metrics for success</w:t>
+      </w:r>
+      <w:r>
+        <w:t xml:space="preserve"> will include</w:t>
+      </w:r>
+      <w:r>
+        <w:t>:</w:t>
+      </w:r>
+    </w:p>
+    <w:p>
+      <w:r>
+        <w:lastRenderedPageBreak/>
+        <w:t>R</w:t>
+      </w:r>
+      <w:r>
+        <w:t xml:space="preserve">educed false positives, </w:t>
+      </w:r>
+    </w:p>
+    <w:p>
+      <w:r>
+        <w:t xml:space="preserve">increased detection rates, </w:t>
+      </w:r>
+    </w:p>
+    <w:p>
+      <w:r>
+        <w:t xml:space="preserve">and improved analyst response times. </w:t>
+      </w:r>
+    </w:p>
+    <w:p>
+      <w:r>
+        <w:t>Example scenarios could illustrate how the HMM will flag a suspicious transaction for further investigation.</w:t>
+      </w:r>
+    </w:p>
+    <w:p/>
+    <w:p>
+      <w:pPr>
+        <w:pStyle w:val="Heading3"/>
+        <w:rPr>
+          <w:sz w:val="32"/>
+          <w:szCs w:val="32"/>
+        </w:rPr>
+      </w:pPr>
+      <w:r>
+        <w:rPr>
+          <w:sz w:val="32"/>
+          <w:szCs w:val="32"/>
+        </w:rPr>
+        <w:t xml:space="preserve">Plan </w:t>
+      </w:r>
+      <w:r>
+        <w:rPr>
+          <w:sz w:val="32"/>
+          <w:szCs w:val="32"/>
+        </w:rPr>
+        <w:t>for the following weeks</w:t>
+      </w:r>
+    </w:p>
+    <w:p/>
+    <w:p>
+      <w:pPr>
+        <w:pStyle w:val="Heading4"/>
+      </w:pPr>
+      <w:r>
+        <w:t>1. Initial Steps:</w:t>
+      </w:r>
+    </w:p>
+    <w:p>
+      <w:r>
+        <w:t>- Research existing HMM algorithms and their application to fraud detection.</w:t>
+      </w:r>
+      <w:r>
+        <w:t xml:space="preserve"> Python already has HMM libraries for this purpose. Knowledge of training and testing such a model is necessary.</w:t>
+      </w:r>
+    </w:p>
+    <w:p/>
+    <w:p>
+      <w:r>
+        <w:t>- [</w:t>
+      </w:r>
+      <w:r>
+        <w:t>https://www.kaggle.com/datasets/mlg-ulb/creditcardfraud</w:t>
+      </w:r>
+      <w:r>
+        <w:t xml:space="preserve">] Testing of the model on this dataset will allow us to score its ability, additionally since it is stated that </w:t>
+      </w:r>
+      <w:r>
+        <w:t>492 frauds out of 284,807 transaction</w:t>
+      </w:r>
+      <w:r>
+        <w:t>s are contained allowing us to score it accurately.</w:t>
+      </w:r>
+    </w:p>
+    <w:p/>
+    <w:p>
+      <w:r>
+        <w:t>- The dashboard, which will provide smoother user-interaction with the application, needs to be done, some front-end frameworks need to be explored such as Flask or Django, or even just a simple table file to be output.</w:t>
+      </w:r>
+    </w:p>
+    <w:p/>
+    <w:p>
+      <w:pPr>
+        <w:pStyle w:val="Heading4"/>
+      </w:pPr>
+      <w:r>
+        <w:t xml:space="preserve">2. Functional Features:  </w:t>
+      </w:r>
+    </w:p>
+    <w:p>
+      <w:r>
+        <w:t>- Transaction Analysis: Detect patterns in transaction sequences</w:t>
+      </w:r>
+      <w:r>
+        <w:t xml:space="preserve"> by the statistically trained model</w:t>
+      </w:r>
+    </w:p>
+    <w:p/>
+    <w:p>
+      <w:r>
+        <w:t xml:space="preserve">- Reporting Tools: Generate reports showing detection rates, false positives, and other relevant metrics. </w:t>
+      </w:r>
+      <w:r>
+        <w:t>This can be a another text file for debugging and optimization purposes.</w:t>
+      </w:r>
+      <w:r>
+        <w:t xml:space="preserve"> </w:t>
+      </w:r>
+    </w:p>
+    <w:p/>
+    <w:p>
+      <w:r>
+        <w:t>Each team member will be responsible for specific functionalities, such as:</w:t>
+      </w:r>
+    </w:p>
+    <w:p>
+      <w:r>
+        <w:t xml:space="preserve">- </w:t>
+      </w:r>
+      <w:r>
+        <w:t>Sergio Kun:</w:t>
+      </w:r>
+      <w:r>
+        <w:t xml:space="preserve"> Development of the transaction analysis module</w:t>
+      </w:r>
+      <w:r>
+        <w:t xml:space="preserve"> (for now this is assumed to be done in python as I am most familiar with statistical analysis with it</w:t>
+      </w:r>
+      <w:r>
+        <w:t>.</w:t>
+      </w:r>
+    </w:p>
+    <w:p/>
+    <w:p>
+      <w:r>
+        <w:t xml:space="preserve">- </w:t>
+      </w:r>
+      <w:r>
+        <w:t>Lee Judkins:</w:t>
+      </w:r>
+      <w:r>
+        <w:t xml:space="preserve"> Implementation of the alerts generation mechanism</w:t>
+      </w:r>
+      <w:r>
+        <w:t xml:space="preserve"> (the front-end or user facing segments</w:t>
+      </w:r>
+      <w:r>
+        <w:t>.</w:t>
+      </w:r>
+    </w:p>
+    <w:p/>
+    <w:p>
+      <w:pPr>
+        <w:pStyle w:val="Heading4"/>
+      </w:pPr>
+      <w:r>
+        <w:t>3. Product Ownership:</w:t>
+      </w:r>
+    </w:p>
+    <w:p>
+      <w:r>
+        <w:t>Each team member’s contributions will be clearly defined to ensure accountability</w:t>
+      </w:r>
+      <w:r>
+        <w:t xml:space="preserve"> this can be clearly tracked by our </w:t>
       </w:r>
       <w:proofErr w:type="spellStart"/>
       <w:r>
-        <w:t>analyze</w:t>
+        <w:t>github</w:t>
       </w:r>
       <w:proofErr w:type="spellEnd"/>
       <w:r>
-        <w:t xml:space="preserve"> in real-time.  </w:t>
+        <w:t xml:space="preserve"> collaboration on the repository.</w:t>
       </w:r>
     </w:p>
     <w:p/>
     <w:p>
-      <w:r>
-        <w:t xml:space="preserve">*Example scenarios of these issues might include interviews with financial institutions that discuss their current challenges with fraud detection.*  </w:t>
-      </w:r>
-    </w:p>
-    <w:p/>
-    <w:p>
-      <w:r>
-        <w:t xml:space="preserve">**3. Proposed Treatment**  </w:t>
-      </w:r>
-    </w:p>
-    <w:p>
-      <w:r>
-        <w:t xml:space="preserve">To address the diagnosed problems, we propose the following interventions:  </w:t>
-      </w:r>
-    </w:p>
-    <w:p>
-      <w:r>
-        <w:t xml:space="preserve">- **Implementation of HMM** that models the sequence of transactions to identify unusual patterns indicative of fraud.  </w:t>
-      </w:r>
-    </w:p>
-    <w:p>
-      <w:r>
-        <w:t xml:space="preserve">- **Real-time Monitoring** to </w:t>
-      </w:r>
-      <w:proofErr w:type="spellStart"/>
-      <w:r>
-        <w:t>analyze</w:t>
-      </w:r>
-      <w:proofErr w:type="spellEnd"/>
-      <w:r>
-        <w:t xml:space="preserve"> transactions as they occur and flag suspicious ones for further review.  </w:t>
-      </w:r>
-    </w:p>
-    <w:p>
-      <w:r>
-        <w:t xml:space="preserve">- **User-Friendly Dashboard** for analysts to view flagged transactions and insights.  </w:t>
-      </w:r>
-    </w:p>
-    <w:p/>
-    <w:p>
-      <w:r>
-        <w:lastRenderedPageBreak/>
-        <w:t>*Metrics for success will include reduced false positives, increased detection rates, and improved analyst response times. Example scenarios could illustrate how the HMM will flag a suspicious transaction for further investigation.*</w:t>
-      </w:r>
-    </w:p>
-    <w:p/>
-    <w:p>
-      <w:r>
-        <w:t>---</w:t>
-      </w:r>
-    </w:p>
-    <w:p/>
-    <w:p>
-      <w:r>
-        <w:t>### Plan of Work</w:t>
-      </w:r>
-    </w:p>
-    <w:p/>
-    <w:p>
-      <w:r>
-        <w:t xml:space="preserve">**1. Initial Steps (Next Few Weeks):**  </w:t>
-      </w:r>
-    </w:p>
-    <w:p>
-      <w:r>
-        <w:t>- Research existing HMM algorithms and their application to fraud detection.</w:t>
-      </w:r>
-    </w:p>
-    <w:p>
-      <w:r>
-        <w:t xml:space="preserve">- Gather requirements from potential users in the financial sector to tailor the solution to real needs.  </w:t>
-      </w:r>
-    </w:p>
-    <w:p/>
-    <w:p>
-      <w:r>
-        <w:t xml:space="preserve">**2. Functional Features:**  </w:t>
-      </w:r>
-    </w:p>
-    <w:p>
-      <w:r>
-        <w:t>- **Transaction Analysis:** Detect patterns in transaction sequences.</w:t>
-      </w:r>
-    </w:p>
-    <w:p>
-      <w:r>
-        <w:t>- **Alerts Generation:** Notify users of flagged transactions based on predefined thresholds.</w:t>
-      </w:r>
-    </w:p>
-    <w:p>
-      <w:r>
-        <w:t xml:space="preserve">- **Reporting Tools:** Generate reports showing detection rates, false positives, and other relevant metrics.  </w:t>
-      </w:r>
-    </w:p>
-    <w:p/>
-    <w:p>
-      <w:r>
-        <w:t>*Each team member will be responsible for specific functionalities, such as:*</w:t>
-      </w:r>
-    </w:p>
-    <w:p>
-      <w:r>
-        <w:t>- [Member 1 Name]: Development of the transaction analysis module.</w:t>
-      </w:r>
-    </w:p>
-    <w:p>
-      <w:r>
-        <w:t>- [Member 2 Name]: Implementation of the alerts generation mechanism.</w:t>
-      </w:r>
-    </w:p>
-    <w:p/>
-    <w:p>
-      <w:r>
-        <w:t xml:space="preserve">**3. Product Ownership:**  </w:t>
-      </w:r>
-    </w:p>
-    <w:p>
-      <w:r>
-        <w:t>Each team member’s contributions will be clearly defined to ensure accountability, with an emphasis on functional feature ownership rather than subsystems.</w:t>
-      </w:r>
-    </w:p>
-    <w:p/>
-    <w:p>
-      <w:r>
-        <w:t>---</w:t>
-      </w:r>
-    </w:p>
-    <w:p/>
-    <w:p>
-      <w:r>
-        <w:t>### Conclusion</w:t>
+      <w:pPr>
+        <w:pStyle w:val="Heading3"/>
+        <w:rPr>
+          <w:sz w:val="32"/>
+          <w:szCs w:val="32"/>
+        </w:rPr>
+      </w:pPr>
+      <w:r>
+        <w:rPr>
+          <w:sz w:val="32"/>
+          <w:szCs w:val="32"/>
+        </w:rPr>
+        <w:t>Conclusion</w:t>
       </w:r>
     </w:p>
     <w:p>
@@ -247,29 +420,6 @@
         <w:t xml:space="preserve">This proposal aims to leverage the HMM to provide a robust solution to credit fraud detection. By thoroughly diagnosing the problem, prescribing a targeted treatment, and outlining a clear plan of work, we aim to create a beneficial system for financial institutions.  </w:t>
       </w:r>
     </w:p>
-    <w:p/>
-    <w:p>
-      <w:r>
-        <w:t>### Important Considerations:</w:t>
-      </w:r>
-    </w:p>
-    <w:p>
-      <w:r>
-        <w:t>- Confirm the availability of datasets required for model training and validation.</w:t>
-      </w:r>
-    </w:p>
-    <w:p>
-      <w:r>
-        <w:t>- Outline any additional resources or expertise needed (e.g., access to financial transaction data, knowledge in data security).</w:t>
-      </w:r>
-    </w:p>
-    <w:p/>
-    <w:p>
-      <w:r>
-        <w:t>---</w:t>
-      </w:r>
-    </w:p>
-    <w:p/>
     <w:sectPr>
       <w:pgSz w:w="11906" w:h="16838"/>
       <w:pgMar w:top="1440" w:right="1440" w:bottom="1440" w:left="1440" w:header="708" w:footer="708" w:gutter="0"/>
@@ -1832,10 +1982,51 @@
       <w14:ligatures w14:val="none"/>
     </w:rPr>
   </w:style>
+  <w:style w:type="paragraph" w:styleId="Heading3">
+    <w:name w:val="heading 3"/>
+    <w:basedOn w:val="Normal"/>
+    <w:next w:val="Normal"/>
+    <w:link w:val="Heading3Char"/>
+    <w:uiPriority w:val="9"/>
+    <w:unhideWhenUsed/>
+    <w:qFormat/>
+    <w:rsid w:val="00C60B4A"/>
+    <w:pPr>
+      <w:keepNext/>
+      <w:keepLines/>
+      <w:spacing w:before="40"/>
+      <w:outlineLvl w:val="2"/>
+    </w:pPr>
+    <w:rPr>
+      <w:rFonts w:asciiTheme="majorHAnsi" w:eastAsiaTheme="majorEastAsia" w:hAnsiTheme="majorHAnsi" w:cstheme="majorBidi"/>
+      <w:color w:val="1F3763" w:themeColor="accent1" w:themeShade="7F"/>
+    </w:rPr>
+  </w:style>
+  <w:style w:type="paragraph" w:styleId="Heading4">
+    <w:name w:val="heading 4"/>
+    <w:basedOn w:val="Normal"/>
+    <w:next w:val="Normal"/>
+    <w:link w:val="Heading4Char"/>
+    <w:uiPriority w:val="9"/>
+    <w:unhideWhenUsed/>
+    <w:qFormat/>
+    <w:rsid w:val="009F4CB4"/>
+    <w:pPr>
+      <w:keepNext/>
+      <w:keepLines/>
+      <w:spacing w:before="40"/>
+      <w:outlineLvl w:val="3"/>
+    </w:pPr>
+    <w:rPr>
+      <w:rFonts w:asciiTheme="majorHAnsi" w:eastAsiaTheme="majorEastAsia" w:hAnsiTheme="majorHAnsi" w:cstheme="majorBidi"/>
+      <w:i/>
+      <w:iCs/>
+      <w:color w:val="2F5496" w:themeColor="accent1" w:themeShade="BF"/>
+    </w:rPr>
+  </w:style>
   <w:style w:type="character" w:default="1" w:styleId="DefaultParagraphFont">
     <w:name w:val="Default Paragraph Font"/>
     <w:uiPriority w:val="1"/>
-    <w:semiHidden/>
     <w:unhideWhenUsed/>
   </w:style>
   <w:style w:type="table" w:default="1" w:styleId="TableNormal">
@@ -1977,6 +2168,41 @@
       <w:iCs/>
       <w:kern w:val="0"/>
       <w14:ligatures w14:val="none"/>
+    </w:rPr>
+  </w:style>
+  <w:style w:type="paragraph" w:styleId="ListParagraph">
+    <w:name w:val="List Paragraph"/>
+    <w:basedOn w:val="Normal"/>
+    <w:uiPriority w:val="34"/>
+    <w:qFormat/>
+    <w:rsid w:val="00C60B4A"/>
+    <w:pPr>
+      <w:ind w:left="720"/>
+      <w:contextualSpacing/>
+    </w:pPr>
+  </w:style>
+  <w:style w:type="character" w:customStyle="1" w:styleId="Heading3Char">
+    <w:name w:val="Heading 3 Char"/>
+    <w:basedOn w:val="DefaultParagraphFont"/>
+    <w:link w:val="Heading3"/>
+    <w:uiPriority w:val="9"/>
+    <w:rsid w:val="00C60B4A"/>
+    <w:rPr>
+      <w:rFonts w:asciiTheme="majorHAnsi" w:eastAsiaTheme="majorEastAsia" w:hAnsiTheme="majorHAnsi" w:cstheme="majorBidi"/>
+      <w:color w:val="1F3763" w:themeColor="accent1" w:themeShade="7F"/>
+    </w:rPr>
+  </w:style>
+  <w:style w:type="character" w:customStyle="1" w:styleId="Heading4Char">
+    <w:name w:val="Heading 4 Char"/>
+    <w:basedOn w:val="DefaultParagraphFont"/>
+    <w:link w:val="Heading4"/>
+    <w:uiPriority w:val="9"/>
+    <w:rsid w:val="009F4CB4"/>
+    <w:rPr>
+      <w:rFonts w:asciiTheme="majorHAnsi" w:eastAsiaTheme="majorEastAsia" w:hAnsiTheme="majorHAnsi" w:cstheme="majorBidi"/>
+      <w:i/>
+      <w:iCs/>
+      <w:color w:val="2F5496" w:themeColor="accent1" w:themeShade="BF"/>
     </w:rPr>
   </w:style>
 </w:styles>

</xml_diff>